<commit_message>
cap nhat thay doi nhiem vu
</commit_message>
<xml_diff>
--- a/Document/Week 6(26-04) .docx
+++ b/Document/Week 6(26-04) .docx
@@ -49,8 +49,6 @@
         </w:rPr>
         <w:t>6</w:t>
       </w:r>
-      <w:bookmarkStart w:id="0" w:name="_GoBack"/>
-      <w:bookmarkEnd w:id="0"/>
     </w:p>
     <w:p>
       <w:pPr>
@@ -1161,6 +1159,123 @@
               <w:t>sản phẩm</w:t>
             </w:r>
           </w:p>
+          <w:p>
+            <w:pPr>
+              <w:rPr>
+                <w:rFonts w:asciiTheme="majorHAnsi" w:hAnsiTheme="majorHAnsi" w:cstheme="majorHAnsi"/>
+                <w:sz w:val="24"/>
+                <w:szCs w:val="24"/>
+              </w:rPr>
+            </w:pPr>
+          </w:p>
+          <w:p>
+            <w:pPr>
+              <w:rPr>
+                <w:rFonts w:asciiTheme="majorHAnsi" w:hAnsiTheme="majorHAnsi" w:cstheme="majorHAnsi"/>
+                <w:b/>
+                <w:color w:val="FF0000"/>
+                <w:sz w:val="24"/>
+                <w:szCs w:val="24"/>
+                <w:lang w:val="en-US"/>
+              </w:rPr>
+            </w:pPr>
+            <w:r>
+              <w:rPr>
+                <w:rFonts w:asciiTheme="majorHAnsi" w:hAnsiTheme="majorHAnsi" w:cstheme="majorHAnsi"/>
+                <w:b/>
+                <w:color w:val="FF0000"/>
+                <w:sz w:val="24"/>
+                <w:szCs w:val="24"/>
+                <w:lang w:val="en-US"/>
+              </w:rPr>
+              <w:t xml:space="preserve">Code </w:t>
+            </w:r>
+            <w:proofErr w:type="spellStart"/>
+            <w:r>
+              <w:rPr>
+                <w:rFonts w:asciiTheme="majorHAnsi" w:hAnsiTheme="majorHAnsi" w:cstheme="majorHAnsi"/>
+                <w:b/>
+                <w:color w:val="FF0000"/>
+                <w:sz w:val="24"/>
+                <w:szCs w:val="24"/>
+                <w:lang w:val="en-US"/>
+              </w:rPr>
+              <w:t>trong</w:t>
+            </w:r>
+            <w:proofErr w:type="spellEnd"/>
+            <w:r>
+              <w:rPr>
+                <w:rFonts w:asciiTheme="majorHAnsi" w:hAnsiTheme="majorHAnsi" w:cstheme="majorHAnsi"/>
+                <w:b/>
+                <w:color w:val="FF0000"/>
+                <w:sz w:val="24"/>
+                <w:szCs w:val="24"/>
+                <w:lang w:val="en-US"/>
+              </w:rPr>
+              <w:t xml:space="preserve"> </w:t>
+            </w:r>
+            <w:proofErr w:type="spellStart"/>
+            <w:r>
+              <w:rPr>
+                <w:rFonts w:asciiTheme="majorHAnsi" w:hAnsiTheme="majorHAnsi" w:cstheme="majorHAnsi"/>
+                <w:b/>
+                <w:color w:val="FF0000"/>
+                <w:sz w:val="24"/>
+                <w:szCs w:val="24"/>
+                <w:lang w:val="en-US"/>
+              </w:rPr>
+              <w:t>thư</w:t>
+            </w:r>
+            <w:proofErr w:type="spellEnd"/>
+            <w:r>
+              <w:rPr>
+                <w:rFonts w:asciiTheme="majorHAnsi" w:hAnsiTheme="majorHAnsi" w:cstheme="majorHAnsi"/>
+                <w:b/>
+                <w:color w:val="FF0000"/>
+                <w:sz w:val="24"/>
+                <w:szCs w:val="24"/>
+                <w:lang w:val="en-US"/>
+              </w:rPr>
+              <w:t xml:space="preserve"> </w:t>
+            </w:r>
+            <w:proofErr w:type="spellStart"/>
+            <w:r>
+              <w:rPr>
+                <w:rFonts w:asciiTheme="majorHAnsi" w:hAnsiTheme="majorHAnsi" w:cstheme="majorHAnsi"/>
+                <w:b/>
+                <w:color w:val="FF0000"/>
+                <w:sz w:val="24"/>
+                <w:szCs w:val="24"/>
+                <w:lang w:val="en-US"/>
+              </w:rPr>
+              <w:t>mục</w:t>
+            </w:r>
+            <w:proofErr w:type="spellEnd"/>
+            <w:r>
+              <w:rPr>
+                <w:rFonts w:asciiTheme="majorHAnsi" w:hAnsiTheme="majorHAnsi" w:cstheme="majorHAnsi"/>
+                <w:b/>
+                <w:color w:val="FF0000"/>
+                <w:sz w:val="24"/>
+                <w:szCs w:val="24"/>
+                <w:lang w:val="en-US"/>
+              </w:rPr>
+              <w:t xml:space="preserve"> : Code/TUVANLA</w:t>
+            </w:r>
+            <w:bookmarkStart w:id="0" w:name="_GoBack"/>
+            <w:bookmarkEnd w:id="0"/>
+            <w:r>
+              <w:rPr>
+                <w:rFonts w:asciiTheme="majorHAnsi" w:hAnsiTheme="majorHAnsi" w:cstheme="majorHAnsi"/>
+                <w:b/>
+                <w:color w:val="FF0000"/>
+                <w:sz w:val="24"/>
+                <w:szCs w:val="24"/>
+                <w:lang w:val="en-US"/>
+              </w:rPr>
+              <w:t>PTOP</w:t>
+            </w:r>
+          </w:p>
         </w:tc>
         <w:tc>
           <w:tcPr>
@@ -1306,15 +1421,6 @@
             <w:pPr>
               <w:rPr>
                 <w:rFonts w:asciiTheme="majorHAnsi" w:hAnsiTheme="majorHAnsi" w:cstheme="majorHAnsi"/>
-                <w:noProof/>
-                <w:sz w:val="24"/>
-                <w:szCs w:val="24"/>
-                <w:lang w:val="en-US"/>
-              </w:rPr>
-            </w:pPr>
-            <w:r>
-              <w:rPr>
-                <w:rFonts w:asciiTheme="majorHAnsi" w:hAnsiTheme="majorHAnsi" w:cstheme="majorHAnsi"/>
                 <w:b/>
                 <w:noProof/>
                 <w:color w:val="C00000"/>
@@ -1322,6 +1428,17 @@
                 <w:szCs w:val="24"/>
                 <w:lang w:val="en-US"/>
               </w:rPr>
+            </w:pPr>
+            <w:r>
+              <w:rPr>
+                <w:rFonts w:asciiTheme="majorHAnsi" w:hAnsiTheme="majorHAnsi" w:cstheme="majorHAnsi"/>
+                <w:b/>
+                <w:noProof/>
+                <w:color w:val="C00000"/>
+                <w:sz w:val="24"/>
+                <w:szCs w:val="24"/>
+                <w:lang w:val="en-US"/>
+              </w:rPr>
               <w:t>T</w:t>
             </w:r>
             <w:r>
@@ -1345,6 +1462,115 @@
                 <w:szCs w:val="24"/>
               </w:rPr>
               <w:t xml:space="preserve"> các đặc tính cho từng loại chức năng của sản phẩm.</w:t>
+            </w:r>
+          </w:p>
+          <w:p>
+            <w:pPr>
+              <w:rPr>
+                <w:rFonts w:asciiTheme="majorHAnsi" w:hAnsiTheme="majorHAnsi" w:cstheme="majorHAnsi"/>
+                <w:b/>
+                <w:noProof/>
+                <w:color w:val="C00000"/>
+                <w:sz w:val="24"/>
+                <w:szCs w:val="24"/>
+                <w:lang w:val="en-US"/>
+              </w:rPr>
+            </w:pPr>
+          </w:p>
+          <w:p>
+            <w:pPr>
+              <w:rPr>
+                <w:rFonts w:asciiTheme="majorHAnsi" w:hAnsiTheme="majorHAnsi" w:cstheme="majorHAnsi"/>
+                <w:b/>
+                <w:noProof/>
+                <w:color w:val="FF0000"/>
+                <w:sz w:val="24"/>
+                <w:szCs w:val="24"/>
+                <w:lang w:val="en-US"/>
+              </w:rPr>
+            </w:pPr>
+            <w:r>
+              <w:rPr>
+                <w:rFonts w:asciiTheme="majorHAnsi" w:hAnsiTheme="majorHAnsi" w:cstheme="majorHAnsi"/>
+                <w:b/>
+                <w:color w:val="FF0000"/>
+                <w:sz w:val="24"/>
+                <w:szCs w:val="24"/>
+                <w:lang w:val="en-US"/>
+              </w:rPr>
+              <w:t xml:space="preserve">Code </w:t>
+            </w:r>
+            <w:proofErr w:type="spellStart"/>
+            <w:r>
+              <w:rPr>
+                <w:rFonts w:asciiTheme="majorHAnsi" w:hAnsiTheme="majorHAnsi" w:cstheme="majorHAnsi"/>
+                <w:b/>
+                <w:color w:val="FF0000"/>
+                <w:sz w:val="24"/>
+                <w:szCs w:val="24"/>
+                <w:lang w:val="en-US"/>
+              </w:rPr>
+              <w:t>trong</w:t>
+            </w:r>
+            <w:proofErr w:type="spellEnd"/>
+            <w:r>
+              <w:rPr>
+                <w:rFonts w:asciiTheme="majorHAnsi" w:hAnsiTheme="majorHAnsi" w:cstheme="majorHAnsi"/>
+                <w:b/>
+                <w:color w:val="FF0000"/>
+                <w:sz w:val="24"/>
+                <w:szCs w:val="24"/>
+                <w:lang w:val="en-US"/>
+              </w:rPr>
+              <w:t xml:space="preserve"> </w:t>
+            </w:r>
+            <w:proofErr w:type="spellStart"/>
+            <w:r>
+              <w:rPr>
+                <w:rFonts w:asciiTheme="majorHAnsi" w:hAnsiTheme="majorHAnsi" w:cstheme="majorHAnsi"/>
+                <w:b/>
+                <w:color w:val="FF0000"/>
+                <w:sz w:val="24"/>
+                <w:szCs w:val="24"/>
+                <w:lang w:val="en-US"/>
+              </w:rPr>
+              <w:t>thư</w:t>
+            </w:r>
+            <w:proofErr w:type="spellEnd"/>
+            <w:r>
+              <w:rPr>
+                <w:rFonts w:asciiTheme="majorHAnsi" w:hAnsiTheme="majorHAnsi" w:cstheme="majorHAnsi"/>
+                <w:b/>
+                <w:color w:val="FF0000"/>
+                <w:sz w:val="24"/>
+                <w:szCs w:val="24"/>
+                <w:lang w:val="en-US"/>
+              </w:rPr>
+              <w:t xml:space="preserve"> </w:t>
+            </w:r>
+            <w:proofErr w:type="spellStart"/>
+            <w:r>
+              <w:rPr>
+                <w:rFonts w:asciiTheme="majorHAnsi" w:hAnsiTheme="majorHAnsi" w:cstheme="majorHAnsi"/>
+                <w:b/>
+                <w:color w:val="FF0000"/>
+                <w:sz w:val="24"/>
+                <w:szCs w:val="24"/>
+                <w:lang w:val="en-US"/>
+              </w:rPr>
+              <w:t>mục</w:t>
+            </w:r>
+            <w:proofErr w:type="spellEnd"/>
+            <w:r>
+              <w:rPr>
+                <w:rFonts w:asciiTheme="majorHAnsi" w:hAnsiTheme="majorHAnsi" w:cstheme="majorHAnsi"/>
+                <w:b/>
+                <w:color w:val="FF0000"/>
+                <w:sz w:val="24"/>
+                <w:szCs w:val="24"/>
+                <w:lang w:val="en-US"/>
+              </w:rPr>
+              <w:t xml:space="preserve"> : Code/TUVANLAPTOP</w:t>
             </w:r>
           </w:p>
         </w:tc>

</xml_diff>